<commit_message>
Fixed abstract of application
</commit_message>
<xml_diff>
--- a/Assignment_Check_List-Homework_8-EB.docx
+++ b/Assignment_Check_List-Homework_8-EB.docx
@@ -78,7 +78,43 @@
               </w:tabs>
             </w:pPr>
             <w:r>
-              <w:t>Summary:          Using the strSource string as the input, the characters within are to be manipulated in various ways after they are copied over to the strDestination string.</w:t>
+              <w:t xml:space="preserve">Summary:          Using the </w:t>
+            </w:r>
+            <w:r>
+              <w:t>the Addresses1.txt</w:t>
+            </w:r>
+            <w:r>
+              <w:t xml:space="preserve"> </w:t>
+            </w:r>
+            <w:r>
+              <w:t>file</w:t>
+            </w:r>
+            <w:r>
+              <w:t xml:space="preserve"> as input, </w:t>
+            </w:r>
+            <w:r>
+              <w:t xml:space="preserve">parse the addresses to </w:t>
+            </w:r>
+            <w:r>
+              <w:t>udtAddressType audtAddresses[]</w:t>
+            </w:r>
+            <w:r>
+              <w:t xml:space="preserve"> </w:t>
+            </w:r>
+            <w:r>
+              <w:t>and print</w:t>
+            </w:r>
+            <w:r>
+              <w:t xml:space="preserve"> the data after parsing. The </w:t>
+            </w:r>
+            <w:r>
+              <w:t>data in the txt file is always in the format of “</w:t>
+            </w:r>
+            <w:r>
+              <w:t>RecordID, Full Name, Street, City, State, ZipCode</w:t>
+            </w:r>
+            <w:r>
+              <w:t>” and the full name may or may not include a middle name.</w:t>
             </w:r>
           </w:p>
           <w:p>
@@ -624,27 +660,14 @@
     <w:r>
       <w:t xml:space="preserve"> of </w:t>
     </w:r>
-    <w:r>
-      <w:fldChar w:fldCharType="begin"/>
-    </w:r>
-    <w:r>
-      <w:instrText xml:space="preserve"> NUMPAGES  \* Arabic  \* MERGEFORMAT </w:instrText>
-    </w:r>
-    <w:r>
-      <w:fldChar w:fldCharType="separate"/>
-    </w:r>
-    <w:r>
-      <w:rPr>
-        <w:noProof/>
-      </w:rPr>
-      <w:t>2</w:t>
-    </w:r>
-    <w:r>
-      <w:rPr>
-        <w:noProof/>
-      </w:rPr>
-      <w:fldChar w:fldCharType="end"/>
-    </w:r>
+    <w:fldSimple w:instr=" NUMPAGES  \* Arabic  \* MERGEFORMAT ">
+      <w:r>
+        <w:rPr>
+          <w:noProof/>
+        </w:rPr>
+        <w:t>2</w:t>
+      </w:r>
+    </w:fldSimple>
   </w:p>
 </w:ftr>
 </file>
@@ -1421,7 +1444,6 @@
   <w:style w:type="character" w:default="1" w:styleId="DefaultParagraphFont">
     <w:name w:val="Default Paragraph Font"/>
     <w:uiPriority w:val="1"/>
-    <w:semiHidden/>
     <w:unhideWhenUsed/>
   </w:style>
   <w:style w:type="table" w:default="1" w:styleId="TableNormal">

</xml_diff>